<commit_message>
computeGFC.py script is now launching correctly from UI and running it through celery to create groupFC.txt file for the given exps and samples. Issue with loading data due to some gene_identifiers exceeding 20 char.
</commit_message>
<xml_diff>
--- a/documentation/Requirements_and_Installation.docx
+++ b/documentation/Requirements_and_Installation.docx
@@ -199,12 +199,220 @@
       </w:r>
     </w:p>
     <w:p>
+      <w:pPr>
+        <w:pStyle w:val="ListParagraph"/>
+        <w:numPr>
+          <w:ilvl w:val="1"/>
+          <w:numId w:val="30"/>
+        </w:numPr>
+        <w:rPr>
+          <w:rFonts w:ascii="-webkit-standard" w:hAnsi="-webkit-standard" w:cs="Times New Roman"/>
+        </w:rPr>
+      </w:pPr>
+      <w:r>
+        <w:t>Django</w:t>
+      </w:r>
+      <w:r>
+        <w:t xml:space="preserve"> 1.10.6</w:t>
+      </w:r>
+    </w:p>
+    <w:p>
+      <w:pPr>
+        <w:pStyle w:val="ListParagraph"/>
+        <w:numPr>
+          <w:ilvl w:val="1"/>
+          <w:numId w:val="30"/>
+        </w:numPr>
+        <w:rPr>
+          <w:rFonts w:ascii="-webkit-standard" w:hAnsi="-webkit-standard" w:cs="Times New Roman"/>
+        </w:rPr>
+      </w:pPr>
+      <w:r>
+        <w:t>Celery 4.0</w:t>
+      </w:r>
+      <w:r>
+        <w:t>.0</w:t>
+      </w:r>
+    </w:p>
+    <w:p>
+      <w:pPr>
+        <w:pStyle w:val="ListParagraph"/>
+        <w:numPr>
+          <w:ilvl w:val="1"/>
+          <w:numId w:val="30"/>
+        </w:numPr>
+        <w:rPr>
+          <w:rFonts w:ascii="-webkit-standard" w:hAnsi="-webkit-standard" w:cs="Times New Roman"/>
+        </w:rPr>
+      </w:pPr>
+      <w:r>
+        <w:t xml:space="preserve">RabbitMQ </w:t>
+      </w:r>
+    </w:p>
+    <w:p/>
+    <w:p/>
+    <w:p>
+      <w:pPr>
+        <w:pStyle w:val="Heading1"/>
+      </w:pPr>
+      <w:r>
+        <w:t>Installation</w:t>
+      </w:r>
+    </w:p>
+    <w:p>
+      <w:pPr>
+        <w:pStyle w:val="Heading2"/>
+      </w:pPr>
+      <w:r>
+        <w:t>Celery and RabbitMQ</w:t>
+      </w:r>
+    </w:p>
+    <w:p>
+      <w:pPr>
+        <w:pStyle w:val="Heading3"/>
+      </w:pPr>
+      <w:r>
+        <w:t>Background</w:t>
+      </w:r>
+    </w:p>
+    <w:p>
+      <w:pPr>
+        <w:ind w:left="720"/>
+      </w:pPr>
+      <w:r>
+        <w:t>Celery is the ??? and it utilizes a broker to handle the message passing. The default configured broker for this project is RabbitMQ although Celery can be configured to use other brokers.</w:t>
+      </w:r>
+    </w:p>
+    <w:p>
+      <w:pPr>
+        <w:pStyle w:val="Heading3"/>
+      </w:pPr>
+      <w:r>
+        <w:t>References</w:t>
+      </w:r>
+    </w:p>
+    <w:p>
+      <w:pPr>
+        <w:ind w:left="720"/>
+      </w:pPr>
+      <w:r>
+        <w:t>Celery:</w:t>
+      </w:r>
+      <w:r>
+        <w:tab/>
+      </w:r>
+      <w:r>
+        <w:tab/>
+      </w:r>
+    </w:p>
+    <w:p>
+      <w:pPr>
+        <w:ind w:left="720"/>
+      </w:pPr>
+      <w:r>
+        <w:t>Rabbit MQ:</w:t>
+      </w:r>
+      <w:r>
+        <w:tab/>
+      </w:r>
+      <w:hyperlink r:id="rId8" w:history="1">
+        <w:r>
+          <w:rPr>
+            <w:rStyle w:val="Hyperlink"/>
+          </w:rPr>
+          <w:t>www.rabbutmq.com/download.html</w:t>
+        </w:r>
+      </w:hyperlink>
+    </w:p>
+    <w:p>
+      <w:pPr>
+        <w:pStyle w:val="Heading3"/>
+      </w:pPr>
+      <w:r>
+        <w:t>Unix (Ubuntu, Debian)</w:t>
+      </w:r>
+    </w:p>
+    <w:p>
+      <w:pPr>
+        <w:ind w:left="720"/>
+      </w:pPr>
+      <w:r>
+        <w:t>[Add content]</w:t>
+      </w:r>
+    </w:p>
+    <w:p>
+      <w:pPr>
+        <w:pStyle w:val="Heading3"/>
+      </w:pPr>
+      <w:r>
+        <w:lastRenderedPageBreak/>
+        <w:t>Mac OSX</w:t>
+      </w:r>
+    </w:p>
+    <w:p>
+      <w:pPr>
+        <w:ind w:left="720"/>
+      </w:pPr>
+      <w:r>
+        <w:t>Recommended path to install RabbitMQ is through homebrew (</w:t>
+      </w:r>
+      <w:r>
+        <w:t>https://brew.sh/</w:t>
+      </w:r>
+      <w:r>
+        <w:t>) using the following commands to install the broker and add it to the services file so it is always available upon login/restart:</w:t>
+      </w:r>
+    </w:p>
+    <w:p>
+      <w:pPr>
+        <w:ind w:left="720"/>
+        <w:rPr>
+          <w:rFonts w:ascii="Courier New" w:hAnsi="Courier New" w:cs="Courier New"/>
+        </w:rPr>
+      </w:pPr>
+      <w:r>
+        <w:tab/>
+      </w:r>
+      <w:r>
+        <w:rPr>
+          <w:rFonts w:ascii="Courier New" w:hAnsi="Courier New" w:cs="Courier New"/>
+        </w:rPr>
+        <w:t>brew install rabbitmq</w:t>
+      </w:r>
+    </w:p>
+    <w:p>
+      <w:pPr>
+        <w:ind w:left="720"/>
+        <w:rPr>
+          <w:rFonts w:ascii="Courier New" w:hAnsi="Courier New" w:cs="Courier New"/>
+        </w:rPr>
+      </w:pPr>
+      <w:r>
+        <w:rPr>
+          <w:rFonts w:ascii="Courier New" w:hAnsi="Courier New" w:cs="Courier New"/>
+        </w:rPr>
+        <w:tab/>
+        <w:t>brew services start rabbitmq</w:t>
+      </w:r>
+    </w:p>
+    <w:p>
+      <w:pPr>
+        <w:pStyle w:val="Heading3"/>
+      </w:pPr>
+      <w:r>
+        <w:t>Windows</w:t>
+      </w:r>
+    </w:p>
+    <w:p>
+      <w:pPr>
+        <w:ind w:left="720"/>
+      </w:pPr>
       <w:bookmarkStart w:id="0" w:name="_GoBack"/>
       <w:bookmarkEnd w:id="0"/>
     </w:p>
     <w:sectPr>
-      <w:headerReference w:type="default" r:id="rId8"/>
-      <w:footerReference w:type="default" r:id="rId9"/>
+      <w:headerReference w:type="default" r:id="rId9"/>
+      <w:footerReference w:type="default" r:id="rId10"/>
       <w:pgSz w:w="12240" w:h="15840"/>
       <w:pgMar w:top="1440" w:right="1440" w:bottom="1440" w:left="1440" w:header="720" w:footer="720" w:gutter="0"/>
       <w:cols w:space="720"/>
@@ -397,6 +605,140 @@
 <file path=word/numbering.xml><?xml version="1.0" encoding="utf-8"?>
 <w:numbering xmlns:wpc="http://schemas.microsoft.com/office/word/2010/wordprocessingCanvas" xmlns:mo="http://schemas.microsoft.com/office/mac/office/2008/main" xmlns:mc="http://schemas.openxmlformats.org/markup-compatibility/2006" xmlns:mv="urn:schemas-microsoft-com:mac:vml" xmlns:o="urn:schemas-microsoft-com:office:office" xmlns:r="http://schemas.openxmlformats.org/officeDocument/2006/relationships" xmlns:m="http://schemas.openxmlformats.org/officeDocument/2006/math" xmlns:v="urn:schemas-microsoft-com:vml" xmlns:wp14="http://schemas.microsoft.com/office/word/2010/wordprocessingDrawing" xmlns:wp="http://schemas.openxmlformats.org/drawingml/2006/wordprocessingDrawing" xmlns:w10="urn:schemas-microsoft-com:office:word" xmlns:w="http://schemas.openxmlformats.org/wordprocessingml/2006/main" xmlns:w14="http://schemas.microsoft.com/office/word/2010/wordml" xmlns:w15="http://schemas.microsoft.com/office/word/2012/wordml" xmlns:wpg="http://schemas.microsoft.com/office/word/2010/wordprocessingGroup" xmlns:wpi="http://schemas.microsoft.com/office/word/2010/wordprocessingInk" xmlns:wne="http://schemas.microsoft.com/office/word/2006/wordml" xmlns:wps="http://schemas.microsoft.com/office/word/2010/wordprocessingShape" mc:Ignorable="w14 w15 wp14">
   <w:abstractNum w:abstractNumId="0">
+    <w:nsid w:val="00600AA9"/>
+    <w:multiLevelType w:val="multilevel"/>
+    <w:tmpl w:val="812E3CB8"/>
+    <w:lvl w:ilvl="0">
+      <w:start w:val="1"/>
+      <w:numFmt w:val="decimal"/>
+      <w:lvlText w:val="%1."/>
+      <w:lvlJc w:val="left"/>
+      <w:pPr>
+        <w:ind w:left="360" w:hanging="360"/>
+      </w:pPr>
+    </w:lvl>
+    <w:lvl w:ilvl="1">
+      <w:start w:val="1"/>
+      <w:numFmt w:val="decimal"/>
+      <w:lvlText w:val="%1.%2."/>
+      <w:lvlJc w:val="left"/>
+      <w:pPr>
+        <w:ind w:left="792" w:hanging="432"/>
+      </w:pPr>
+    </w:lvl>
+    <w:lvl w:ilvl="2">
+      <w:start w:val="1"/>
+      <w:numFmt w:val="decimal"/>
+      <w:lvlText w:val="%1.%2.%3."/>
+      <w:lvlJc w:val="left"/>
+      <w:pPr>
+        <w:ind w:left="1224" w:hanging="504"/>
+      </w:pPr>
+      <w:rPr>
+        <w:b w:val="0"/>
+        <w:bCs w:val="0"/>
+        <w:i w:val="0"/>
+        <w:iCs w:val="0"/>
+        <w:caps w:val="0"/>
+        <w:smallCaps w:val="0"/>
+        <w:strike w:val="0"/>
+        <w:dstrike w:val="0"/>
+        <w:outline w:val="0"/>
+        <w:shadow w:val="0"/>
+        <w:emboss w:val="0"/>
+        <w:imprint w:val="0"/>
+        <w:noProof w:val="0"/>
+        <w:vanish w:val="0"/>
+        <w:spacing w:val="0"/>
+        <w:kern w:val="0"/>
+        <w:position w:val="0"/>
+        <w:u w:val="none"/>
+        <w:effect w:val="none"/>
+        <w:vertAlign w:val="baseline"/>
+        <w:em w:val="none"/>
+        <w:specVanish w:val="0"/>
+        <w14:glow w14:rad="0">
+          <w14:srgbClr w14:val="000000"/>
+        </w14:glow>
+        <w14:shadow w14:blurRad="0" w14:dist="0" w14:dir="0" w14:sx="0" w14:sy="0" w14:kx="0" w14:ky="0" w14:algn="none">
+          <w14:srgbClr w14:val="000000"/>
+        </w14:shadow>
+        <w14:reflection w14:blurRad="0" w14:stA="0" w14:stPos="0" w14:endA="0" w14:endPos="0" w14:dist="0" w14:dir="0" w14:fadeDir="0" w14:sx="0" w14:sy="0" w14:kx="0" w14:ky="0" w14:algn="none"/>
+        <w14:textOutline w14:w="0" w14:cap="rnd" w14:cmpd="sng" w14:algn="ctr">
+          <w14:noFill/>
+          <w14:prstDash w14:val="solid"/>
+          <w14:bevel/>
+        </w14:textOutline>
+        <w14:scene3d>
+          <w14:camera w14:prst="orthographicFront"/>
+          <w14:lightRig w14:rig="threePt" w14:dir="t">
+            <w14:rot w14:lat="0" w14:lon="0" w14:rev="0"/>
+          </w14:lightRig>
+        </w14:scene3d>
+        <w14:props3d w14:extrusionH="0" w14:contourW="0" w14:prstMaterial="none"/>
+        <w14:ligatures w14:val="none"/>
+        <w14:numForm w14:val="default"/>
+        <w14:numSpacing w14:val="default"/>
+        <w14:stylisticSets/>
+        <w14:cntxtAlts w14:val="0"/>
+      </w:rPr>
+    </w:lvl>
+    <w:lvl w:ilvl="3">
+      <w:start w:val="1"/>
+      <w:numFmt w:val="decimal"/>
+      <w:lvlText w:val="%1.%2.%3.%4."/>
+      <w:lvlJc w:val="left"/>
+      <w:pPr>
+        <w:ind w:left="1728" w:hanging="648"/>
+      </w:pPr>
+    </w:lvl>
+    <w:lvl w:ilvl="4">
+      <w:start w:val="1"/>
+      <w:numFmt w:val="decimal"/>
+      <w:lvlText w:val="%1.%2.%3.%4.%5."/>
+      <w:lvlJc w:val="left"/>
+      <w:pPr>
+        <w:ind w:left="2232" w:hanging="792"/>
+      </w:pPr>
+    </w:lvl>
+    <w:lvl w:ilvl="5">
+      <w:start w:val="1"/>
+      <w:numFmt w:val="decimal"/>
+      <w:lvlText w:val="%1.%2.%3.%4.%5.%6."/>
+      <w:lvlJc w:val="left"/>
+      <w:pPr>
+        <w:ind w:left="2736" w:hanging="936"/>
+      </w:pPr>
+    </w:lvl>
+    <w:lvl w:ilvl="6">
+      <w:start w:val="1"/>
+      <w:numFmt w:val="decimal"/>
+      <w:lvlText w:val="%1.%2.%3.%4.%5.%6.%7."/>
+      <w:lvlJc w:val="left"/>
+      <w:pPr>
+        <w:ind w:left="3240" w:hanging="1080"/>
+      </w:pPr>
+    </w:lvl>
+    <w:lvl w:ilvl="7">
+      <w:start w:val="1"/>
+      <w:numFmt w:val="decimal"/>
+      <w:lvlText w:val="%1.%2.%3.%4.%5.%6.%7.%8."/>
+      <w:lvlJc w:val="left"/>
+      <w:pPr>
+        <w:ind w:left="3744" w:hanging="1224"/>
+      </w:pPr>
+    </w:lvl>
+    <w:lvl w:ilvl="8">
+      <w:start w:val="1"/>
+      <w:numFmt w:val="decimal"/>
+      <w:lvlText w:val="%1.%2.%3.%4.%5.%6.%7.%8.%9."/>
+      <w:lvlJc w:val="left"/>
+      <w:pPr>
+        <w:ind w:left="4320" w:hanging="1440"/>
+      </w:pPr>
+    </w:lvl>
+  </w:abstractNum>
+  <w:abstractNum w:abstractNumId="1">
     <w:nsid w:val="01844DE6"/>
     <w:multiLevelType w:val="hybridMultilevel"/>
     <w:tmpl w:val="5B680722"/>
@@ -482,7 +824,7 @@
       </w:pPr>
     </w:lvl>
   </w:abstractNum>
-  <w:abstractNum w:abstractNumId="1">
+  <w:abstractNum w:abstractNumId="2">
     <w:nsid w:val="0D617F03"/>
     <w:multiLevelType w:val="hybridMultilevel"/>
     <w:tmpl w:val="D3C49F72"/>
@@ -568,7 +910,7 @@
       </w:pPr>
     </w:lvl>
   </w:abstractNum>
-  <w:abstractNum w:abstractNumId="2">
+  <w:abstractNum w:abstractNumId="3">
     <w:nsid w:val="10402219"/>
     <w:multiLevelType w:val="hybridMultilevel"/>
     <w:tmpl w:val="BF86EB00"/>
@@ -654,7 +996,7 @@
       </w:pPr>
     </w:lvl>
   </w:abstractNum>
-  <w:abstractNum w:abstractNumId="3">
+  <w:abstractNum w:abstractNumId="4">
     <w:nsid w:val="11215153"/>
     <w:multiLevelType w:val="hybridMultilevel"/>
     <w:tmpl w:val="B45CC47A"/>
@@ -743,7 +1085,7 @@
       </w:pPr>
     </w:lvl>
   </w:abstractNum>
-  <w:abstractNum w:abstractNumId="4">
+  <w:abstractNum w:abstractNumId="5">
     <w:nsid w:val="12521044"/>
     <w:multiLevelType w:val="hybridMultilevel"/>
     <w:tmpl w:val="6C94DF50"/>
@@ -856,7 +1198,7 @@
       </w:rPr>
     </w:lvl>
   </w:abstractNum>
-  <w:abstractNum w:abstractNumId="5">
+  <w:abstractNum w:abstractNumId="6">
     <w:nsid w:val="17164FA9"/>
     <w:multiLevelType w:val="hybridMultilevel"/>
     <w:tmpl w:val="868A00CE"/>
@@ -969,7 +1311,7 @@
       </w:rPr>
     </w:lvl>
   </w:abstractNum>
-  <w:abstractNum w:abstractNumId="6">
+  <w:abstractNum w:abstractNumId="7">
     <w:nsid w:val="1BCF7FB2"/>
     <w:multiLevelType w:val="hybridMultilevel"/>
     <w:tmpl w:val="BF64E8E2"/>
@@ -1055,7 +1397,7 @@
       </w:pPr>
     </w:lvl>
   </w:abstractNum>
-  <w:abstractNum w:abstractNumId="7">
+  <w:abstractNum w:abstractNumId="8">
     <w:nsid w:val="1E0F51B1"/>
     <w:multiLevelType w:val="hybridMultilevel"/>
     <w:tmpl w:val="8BD87D9C"/>
@@ -1168,7 +1510,7 @@
       </w:rPr>
     </w:lvl>
   </w:abstractNum>
-  <w:abstractNum w:abstractNumId="8">
+  <w:abstractNum w:abstractNumId="9">
     <w:nsid w:val="213109D8"/>
     <w:multiLevelType w:val="multilevel"/>
     <w:tmpl w:val="43FA1B42"/>
@@ -1254,7 +1596,7 @@
       </w:pPr>
     </w:lvl>
   </w:abstractNum>
-  <w:abstractNum w:abstractNumId="9">
+  <w:abstractNum w:abstractNumId="10">
     <w:nsid w:val="24E34714"/>
     <w:multiLevelType w:val="multilevel"/>
     <w:tmpl w:val="911A2BC4"/>
@@ -1340,7 +1682,7 @@
       </w:pPr>
     </w:lvl>
   </w:abstractNum>
-  <w:abstractNum w:abstractNumId="10">
+  <w:abstractNum w:abstractNumId="11">
     <w:nsid w:val="2EAC29D8"/>
     <w:multiLevelType w:val="multilevel"/>
     <w:tmpl w:val="5B680722"/>
@@ -1426,7 +1768,7 @@
       </w:pPr>
     </w:lvl>
   </w:abstractNum>
-  <w:abstractNum w:abstractNumId="11">
+  <w:abstractNum w:abstractNumId="12">
     <w:nsid w:val="2F7B3F28"/>
     <w:multiLevelType w:val="hybridMultilevel"/>
     <w:tmpl w:val="475C2172"/>
@@ -1442,7 +1784,7 @@
         <w:rFonts w:ascii="Symbol" w:hAnsi="Symbol" w:hint="default"/>
       </w:rPr>
     </w:lvl>
-    <w:lvl w:ilvl="1" w:tplc="04090003" w:tentative="1">
+    <w:lvl w:ilvl="1" w:tplc="04090003">
       <w:start w:val="1"/>
       <w:numFmt w:val="bullet"/>
       <w:lvlText w:val="o"/>
@@ -1539,7 +1881,7 @@
       </w:rPr>
     </w:lvl>
   </w:abstractNum>
-  <w:abstractNum w:abstractNumId="12">
+  <w:abstractNum w:abstractNumId="13">
     <w:nsid w:val="31316C48"/>
     <w:multiLevelType w:val="multilevel"/>
     <w:tmpl w:val="08FCE9E6"/>
@@ -1625,7 +1967,7 @@
       </w:pPr>
     </w:lvl>
   </w:abstractNum>
-  <w:abstractNum w:abstractNumId="13">
+  <w:abstractNum w:abstractNumId="14">
     <w:nsid w:val="319E44E6"/>
     <w:multiLevelType w:val="multilevel"/>
     <w:tmpl w:val="D3C49F72"/>
@@ -1711,7 +2053,7 @@
       </w:pPr>
     </w:lvl>
   </w:abstractNum>
-  <w:abstractNum w:abstractNumId="14">
+  <w:abstractNum w:abstractNumId="15">
     <w:nsid w:val="35A8197E"/>
     <w:multiLevelType w:val="hybridMultilevel"/>
     <w:tmpl w:val="402A1FCC"/>
@@ -1824,7 +2166,7 @@
       </w:rPr>
     </w:lvl>
   </w:abstractNum>
-  <w:abstractNum w:abstractNumId="15">
+  <w:abstractNum w:abstractNumId="16">
     <w:nsid w:val="39867BD4"/>
     <w:multiLevelType w:val="hybridMultilevel"/>
     <w:tmpl w:val="733C3570"/>
@@ -1937,7 +2279,7 @@
       </w:rPr>
     </w:lvl>
   </w:abstractNum>
-  <w:abstractNum w:abstractNumId="16">
+  <w:abstractNum w:abstractNumId="17">
     <w:nsid w:val="3EC12028"/>
     <w:multiLevelType w:val="hybridMultilevel"/>
     <w:tmpl w:val="9640AB2E"/>
@@ -2023,7 +2365,7 @@
       </w:pPr>
     </w:lvl>
   </w:abstractNum>
-  <w:abstractNum w:abstractNumId="17">
+  <w:abstractNum w:abstractNumId="18">
     <w:nsid w:val="48ED0241"/>
     <w:multiLevelType w:val="hybridMultilevel"/>
     <w:tmpl w:val="3856C992"/>
@@ -2136,7 +2478,7 @@
       </w:rPr>
     </w:lvl>
   </w:abstractNum>
-  <w:abstractNum w:abstractNumId="18">
+  <w:abstractNum w:abstractNumId="19">
     <w:nsid w:val="49410C51"/>
     <w:multiLevelType w:val="hybridMultilevel"/>
     <w:tmpl w:val="7598BF44"/>
@@ -2249,7 +2591,7 @@
       </w:rPr>
     </w:lvl>
   </w:abstractNum>
-  <w:abstractNum w:abstractNumId="19">
+  <w:abstractNum w:abstractNumId="20">
     <w:nsid w:val="5338625F"/>
     <w:multiLevelType w:val="hybridMultilevel"/>
     <w:tmpl w:val="911A2BC4"/>
@@ -2335,7 +2677,7 @@
       </w:pPr>
     </w:lvl>
   </w:abstractNum>
-  <w:abstractNum w:abstractNumId="20">
+  <w:abstractNum w:abstractNumId="21">
     <w:nsid w:val="568B6C9F"/>
     <w:multiLevelType w:val="hybridMultilevel"/>
     <w:tmpl w:val="B47ED0DC"/>
@@ -2448,7 +2790,7 @@
       </w:rPr>
     </w:lvl>
   </w:abstractNum>
-  <w:abstractNum w:abstractNumId="21">
+  <w:abstractNum w:abstractNumId="22">
     <w:nsid w:val="58824EF2"/>
     <w:multiLevelType w:val="multilevel"/>
     <w:tmpl w:val="47C822C6"/>
@@ -2534,7 +2876,7 @@
       </w:pPr>
     </w:lvl>
   </w:abstractNum>
-  <w:abstractNum w:abstractNumId="22">
+  <w:abstractNum w:abstractNumId="23">
     <w:nsid w:val="5E192C9E"/>
     <w:multiLevelType w:val="multilevel"/>
     <w:tmpl w:val="BF64E8E2"/>
@@ -2620,7 +2962,7 @@
       </w:pPr>
     </w:lvl>
   </w:abstractNum>
-  <w:abstractNum w:abstractNumId="23">
+  <w:abstractNum w:abstractNumId="24">
     <w:nsid w:val="5EF06E72"/>
     <w:multiLevelType w:val="multilevel"/>
     <w:tmpl w:val="056A24EC"/>
@@ -2706,7 +3048,7 @@
       </w:pPr>
     </w:lvl>
   </w:abstractNum>
-  <w:abstractNum w:abstractNumId="24">
+  <w:abstractNum w:abstractNumId="25">
     <w:nsid w:val="610E14D8"/>
     <w:multiLevelType w:val="multilevel"/>
     <w:tmpl w:val="E59083C4"/>
@@ -2792,7 +3134,7 @@
       </w:pPr>
     </w:lvl>
   </w:abstractNum>
-  <w:abstractNum w:abstractNumId="25">
+  <w:abstractNum w:abstractNumId="26">
     <w:nsid w:val="68234869"/>
     <w:multiLevelType w:val="multilevel"/>
     <w:tmpl w:val="FB3A8E46"/>
@@ -2878,7 +3220,7 @@
       </w:pPr>
     </w:lvl>
   </w:abstractNum>
-  <w:abstractNum w:abstractNumId="26">
+  <w:abstractNum w:abstractNumId="27">
     <w:nsid w:val="7067772C"/>
     <w:multiLevelType w:val="multilevel"/>
     <w:tmpl w:val="D3C49F72"/>
@@ -2964,7 +3306,7 @@
       </w:pPr>
     </w:lvl>
   </w:abstractNum>
-  <w:abstractNum w:abstractNumId="27">
+  <w:abstractNum w:abstractNumId="28">
     <w:nsid w:val="735440C8"/>
     <w:multiLevelType w:val="multilevel"/>
     <w:tmpl w:val="72B62244"/>
@@ -3052,7 +3394,142 @@
       </w:pPr>
     </w:lvl>
   </w:abstractNum>
-  <w:abstractNum w:abstractNumId="28">
+  <w:abstractNum w:abstractNumId="29">
+    <w:nsid w:val="7DEE6525"/>
+    <w:multiLevelType w:val="multilevel"/>
+    <w:tmpl w:val="812E3CB8"/>
+    <w:lvl w:ilvl="0">
+      <w:start w:val="1"/>
+      <w:numFmt w:val="decimal"/>
+      <w:lvlText w:val="%1."/>
+      <w:lvlJc w:val="left"/>
+      <w:pPr>
+        <w:ind w:left="360" w:hanging="360"/>
+      </w:pPr>
+    </w:lvl>
+    <w:lvl w:ilvl="1">
+      <w:start w:val="1"/>
+      <w:numFmt w:val="decimal"/>
+      <w:lvlText w:val="%1.%2."/>
+      <w:lvlJc w:val="left"/>
+      <w:pPr>
+        <w:ind w:left="792" w:hanging="432"/>
+      </w:pPr>
+    </w:lvl>
+    <w:lvl w:ilvl="2">
+      <w:start w:val="1"/>
+      <w:numFmt w:val="decimal"/>
+      <w:pStyle w:val="Heading3"/>
+      <w:lvlText w:val="%1.%2.%3."/>
+      <w:lvlJc w:val="left"/>
+      <w:pPr>
+        <w:ind w:left="1224" w:hanging="504"/>
+      </w:pPr>
+      <w:rPr>
+        <w:b w:val="0"/>
+        <w:bCs w:val="0"/>
+        <w:i w:val="0"/>
+        <w:iCs w:val="0"/>
+        <w:caps w:val="0"/>
+        <w:smallCaps w:val="0"/>
+        <w:strike w:val="0"/>
+        <w:dstrike w:val="0"/>
+        <w:outline w:val="0"/>
+        <w:shadow w:val="0"/>
+        <w:emboss w:val="0"/>
+        <w:imprint w:val="0"/>
+        <w:noProof w:val="0"/>
+        <w:vanish w:val="0"/>
+        <w:spacing w:val="0"/>
+        <w:kern w:val="0"/>
+        <w:position w:val="0"/>
+        <w:u w:val="none"/>
+        <w:effect w:val="none"/>
+        <w:vertAlign w:val="baseline"/>
+        <w:em w:val="none"/>
+        <w:specVanish w:val="0"/>
+        <w14:glow w14:rad="0">
+          <w14:srgbClr w14:val="000000"/>
+        </w14:glow>
+        <w14:shadow w14:blurRad="0" w14:dist="0" w14:dir="0" w14:sx="0" w14:sy="0" w14:kx="0" w14:ky="0" w14:algn="none">
+          <w14:srgbClr w14:val="000000"/>
+        </w14:shadow>
+        <w14:reflection w14:blurRad="0" w14:stA="0" w14:stPos="0" w14:endA="0" w14:endPos="0" w14:dist="0" w14:dir="0" w14:fadeDir="0" w14:sx="0" w14:sy="0" w14:kx="0" w14:ky="0" w14:algn="none"/>
+        <w14:textOutline w14:w="0" w14:cap="rnd" w14:cmpd="sng" w14:algn="ctr">
+          <w14:noFill/>
+          <w14:prstDash w14:val="solid"/>
+          <w14:bevel/>
+        </w14:textOutline>
+        <w14:scene3d>
+          <w14:camera w14:prst="orthographicFront"/>
+          <w14:lightRig w14:rig="threePt" w14:dir="t">
+            <w14:rot w14:lat="0" w14:lon="0" w14:rev="0"/>
+          </w14:lightRig>
+        </w14:scene3d>
+        <w14:props3d w14:extrusionH="0" w14:contourW="0" w14:prstMaterial="none"/>
+        <w14:ligatures w14:val="none"/>
+        <w14:numForm w14:val="default"/>
+        <w14:numSpacing w14:val="default"/>
+        <w14:stylisticSets/>
+        <w14:cntxtAlts w14:val="0"/>
+      </w:rPr>
+    </w:lvl>
+    <w:lvl w:ilvl="3">
+      <w:start w:val="1"/>
+      <w:numFmt w:val="decimal"/>
+      <w:lvlText w:val="%1.%2.%3.%4."/>
+      <w:lvlJc w:val="left"/>
+      <w:pPr>
+        <w:ind w:left="1728" w:hanging="648"/>
+      </w:pPr>
+    </w:lvl>
+    <w:lvl w:ilvl="4">
+      <w:start w:val="1"/>
+      <w:numFmt w:val="decimal"/>
+      <w:lvlText w:val="%1.%2.%3.%4.%5."/>
+      <w:lvlJc w:val="left"/>
+      <w:pPr>
+        <w:ind w:left="2232" w:hanging="792"/>
+      </w:pPr>
+    </w:lvl>
+    <w:lvl w:ilvl="5">
+      <w:start w:val="1"/>
+      <w:numFmt w:val="decimal"/>
+      <w:lvlText w:val="%1.%2.%3.%4.%5.%6."/>
+      <w:lvlJc w:val="left"/>
+      <w:pPr>
+        <w:ind w:left="2736" w:hanging="936"/>
+      </w:pPr>
+    </w:lvl>
+    <w:lvl w:ilvl="6">
+      <w:start w:val="1"/>
+      <w:numFmt w:val="decimal"/>
+      <w:lvlText w:val="%1.%2.%3.%4.%5.%6.%7."/>
+      <w:lvlJc w:val="left"/>
+      <w:pPr>
+        <w:ind w:left="3240" w:hanging="1080"/>
+      </w:pPr>
+    </w:lvl>
+    <w:lvl w:ilvl="7">
+      <w:start w:val="1"/>
+      <w:numFmt w:val="decimal"/>
+      <w:lvlText w:val="%1.%2.%3.%4.%5.%6.%7.%8."/>
+      <w:lvlJc w:val="left"/>
+      <w:pPr>
+        <w:ind w:left="3744" w:hanging="1224"/>
+      </w:pPr>
+    </w:lvl>
+    <w:lvl w:ilvl="8">
+      <w:start w:val="1"/>
+      <w:numFmt w:val="decimal"/>
+      <w:lvlText w:val="%1.%2.%3.%4.%5.%6.%7.%8.%9."/>
+      <w:lvlJc w:val="left"/>
+      <w:pPr>
+        <w:ind w:left="4320" w:hanging="1440"/>
+      </w:pPr>
+    </w:lvl>
+  </w:abstractNum>
+  <w:abstractNum w:abstractNumId="30">
     <w:nsid w:val="7E7E7EE9"/>
     <w:multiLevelType w:val="multilevel"/>
     <w:tmpl w:val="5B680722"/>
@@ -3138,7 +3615,7 @@
       </w:pPr>
     </w:lvl>
   </w:abstractNum>
-  <w:abstractNum w:abstractNumId="29">
+  <w:abstractNum w:abstractNumId="31">
     <w:nsid w:val="7F4B2683"/>
     <w:multiLevelType w:val="hybridMultilevel"/>
     <w:tmpl w:val="FB3A8E46"/>
@@ -3225,94 +3702,100 @@
     </w:lvl>
   </w:abstractNum>
   <w:num w:numId="1">
+    <w:abstractNumId w:val="18"/>
+  </w:num>
+  <w:num w:numId="2">
+    <w:abstractNumId w:val="16"/>
+  </w:num>
+  <w:num w:numId="3">
+    <w:abstractNumId w:val="1"/>
+  </w:num>
+  <w:num w:numId="4">
+    <w:abstractNumId w:val="31"/>
+  </w:num>
+  <w:num w:numId="5">
+    <w:abstractNumId w:val="5"/>
+  </w:num>
+  <w:num w:numId="6">
+    <w:abstractNumId w:val="11"/>
+  </w:num>
+  <w:num w:numId="7">
+    <w:abstractNumId w:val="30"/>
+  </w:num>
+  <w:num w:numId="8">
+    <w:abstractNumId w:val="9"/>
+  </w:num>
+  <w:num w:numId="9">
+    <w:abstractNumId w:val="13"/>
+  </w:num>
+  <w:num w:numId="10">
+    <w:abstractNumId w:val="26"/>
+  </w:num>
+  <w:num w:numId="11">
+    <w:abstractNumId w:val="7"/>
+  </w:num>
+  <w:num w:numId="12">
+    <w:abstractNumId w:val="2"/>
+  </w:num>
+  <w:num w:numId="13">
+    <w:abstractNumId w:val="14"/>
+  </w:num>
+  <w:num w:numId="14">
+    <w:abstractNumId w:val="27"/>
+  </w:num>
+  <w:num w:numId="15">
+    <w:abstractNumId w:val="22"/>
+  </w:num>
+  <w:num w:numId="16">
+    <w:abstractNumId w:val="23"/>
+  </w:num>
+  <w:num w:numId="17">
+    <w:abstractNumId w:val="20"/>
+  </w:num>
+  <w:num w:numId="18">
+    <w:abstractNumId w:val="19"/>
+  </w:num>
+  <w:num w:numId="19">
+    <w:abstractNumId w:val="25"/>
+  </w:num>
+  <w:num w:numId="20">
+    <w:abstractNumId w:val="10"/>
+  </w:num>
+  <w:num w:numId="21">
+    <w:abstractNumId w:val="4"/>
+  </w:num>
+  <w:num w:numId="22">
+    <w:abstractNumId w:val="3"/>
+  </w:num>
+  <w:num w:numId="23">
     <w:abstractNumId w:val="17"/>
   </w:num>
-  <w:num w:numId="2">
+  <w:num w:numId="24">
+    <w:abstractNumId w:val="8"/>
+  </w:num>
+  <w:num w:numId="25">
+    <w:abstractNumId w:val="6"/>
+  </w:num>
+  <w:num w:numId="26">
+    <w:abstractNumId w:val="24"/>
+  </w:num>
+  <w:num w:numId="27">
+    <w:abstractNumId w:val="28"/>
+  </w:num>
+  <w:num w:numId="28">
+    <w:abstractNumId w:val="21"/>
+  </w:num>
+  <w:num w:numId="29">
     <w:abstractNumId w:val="15"/>
   </w:num>
-  <w:num w:numId="3">
-    <w:abstractNumId w:val="0"/>
+  <w:num w:numId="30">
+    <w:abstractNumId w:val="12"/>
   </w:num>
-  <w:num w:numId="4">
+  <w:num w:numId="31">
     <w:abstractNumId w:val="29"/>
   </w:num>
-  <w:num w:numId="5">
-    <w:abstractNumId w:val="4"/>
-  </w:num>
-  <w:num w:numId="6">
-    <w:abstractNumId w:val="10"/>
-  </w:num>
-  <w:num w:numId="7">
-    <w:abstractNumId w:val="28"/>
-  </w:num>
-  <w:num w:numId="8">
-    <w:abstractNumId w:val="8"/>
-  </w:num>
-  <w:num w:numId="9">
-    <w:abstractNumId w:val="12"/>
-  </w:num>
-  <w:num w:numId="10">
-    <w:abstractNumId w:val="25"/>
-  </w:num>
-  <w:num w:numId="11">
-    <w:abstractNumId w:val="6"/>
-  </w:num>
-  <w:num w:numId="12">
-    <w:abstractNumId w:val="1"/>
-  </w:num>
-  <w:num w:numId="13">
-    <w:abstractNumId w:val="13"/>
-  </w:num>
-  <w:num w:numId="14">
-    <w:abstractNumId w:val="26"/>
-  </w:num>
-  <w:num w:numId="15">
-    <w:abstractNumId w:val="21"/>
-  </w:num>
-  <w:num w:numId="16">
-    <w:abstractNumId w:val="22"/>
-  </w:num>
-  <w:num w:numId="17">
-    <w:abstractNumId w:val="19"/>
-  </w:num>
-  <w:num w:numId="18">
-    <w:abstractNumId w:val="18"/>
-  </w:num>
-  <w:num w:numId="19">
-    <w:abstractNumId w:val="24"/>
-  </w:num>
-  <w:num w:numId="20">
-    <w:abstractNumId w:val="9"/>
-  </w:num>
-  <w:num w:numId="21">
-    <w:abstractNumId w:val="3"/>
-  </w:num>
-  <w:num w:numId="22">
-    <w:abstractNumId w:val="2"/>
-  </w:num>
-  <w:num w:numId="23">
-    <w:abstractNumId w:val="16"/>
-  </w:num>
-  <w:num w:numId="24">
-    <w:abstractNumId w:val="7"/>
-  </w:num>
-  <w:num w:numId="25">
-    <w:abstractNumId w:val="5"/>
-  </w:num>
-  <w:num w:numId="26">
-    <w:abstractNumId w:val="23"/>
-  </w:num>
-  <w:num w:numId="27">
-    <w:abstractNumId w:val="27"/>
-  </w:num>
-  <w:num w:numId="28">
-    <w:abstractNumId w:val="20"/>
-  </w:num>
-  <w:num w:numId="29">
-    <w:abstractNumId w:val="14"/>
-  </w:num>
-  <w:num w:numId="30">
-    <w:abstractNumId w:val="11"/>
+  <w:num w:numId="32">
+    <w:abstractNumId w:val="0"/>
   </w:num>
 </w:numbering>
 </file>
@@ -3778,16 +4261,21 @@
     <w:uiPriority w:val="9"/>
     <w:unhideWhenUsed/>
     <w:qFormat/>
-    <w:rsid w:val="005317D6"/>
+    <w:rsid w:val="00273EC8"/>
     <w:pPr>
       <w:keepNext/>
       <w:keepLines/>
+      <w:numPr>
+        <w:ilvl w:val="2"/>
+        <w:numId w:val="31"/>
+      </w:numPr>
       <w:spacing w:before="40"/>
+      <w:ind w:left="1260" w:hanging="630"/>
       <w:outlineLvl w:val="2"/>
     </w:pPr>
     <w:rPr>
       <w:rFonts w:asciiTheme="majorHAnsi" w:eastAsiaTheme="majorEastAsia" w:hAnsiTheme="majorHAnsi" w:cstheme="majorBidi"/>
-      <w:color w:val="1F4D78" w:themeColor="accent1" w:themeShade="7F"/>
+      <w:b/>
     </w:rPr>
   </w:style>
   <w:style w:type="character" w:default="1" w:styleId="DefaultParagraphFont">
@@ -3847,10 +4335,10 @@
     <w:basedOn w:val="DefaultParagraphFont"/>
     <w:link w:val="Heading3"/>
     <w:uiPriority w:val="9"/>
-    <w:rsid w:val="005317D6"/>
+    <w:rsid w:val="00273EC8"/>
     <w:rPr>
       <w:rFonts w:asciiTheme="majorHAnsi" w:eastAsiaTheme="majorEastAsia" w:hAnsiTheme="majorHAnsi" w:cstheme="majorBidi"/>
-      <w:color w:val="1F4D78" w:themeColor="accent1" w:themeShade="7F"/>
+      <w:b/>
     </w:rPr>
   </w:style>
   <w:style w:type="character" w:customStyle="1" w:styleId="Heading1Char">
@@ -4437,7 +4925,7 @@
 </file>
 
 <file path=customXml/itemProps1.xml><?xml version="1.0" encoding="utf-8"?>
-<ds:datastoreItem xmlns:ds="http://schemas.openxmlformats.org/officeDocument/2006/customXml" ds:itemID="{EBB39F08-D225-6143-98E7-A2AC859637A6}">
+<ds:datastoreItem xmlns:ds="http://schemas.openxmlformats.org/officeDocument/2006/customXml" ds:itemID="{1F2056EF-2FAD-1249-8EFC-12D9F9492B76}">
   <ds:schemaRefs>
     <ds:schemaRef ds:uri="http://schemas.openxmlformats.org/officeDocument/2006/bibliography"/>
   </ds:schemaRefs>

</xml_diff>